<commit_message>
Add All Admin tools for Manage with Users
</commit_message>
<xml_diff>
--- a/Predmetni projekat.docx
+++ b/Predmetni projekat.docx
@@ -7,7 +7,6 @@
         <w:pStyle w:val="2"/>
         <w:jc w:val="center"/>
       </w:pPr>
-      <w:bookmarkStart w:id="0" w:name="_GoBack"/>
       <w:r>
         <w:t>Cloud računarstvo u infrastrukturnim sistemima</w:t>
       </w:r>
@@ -336,15 +335,22 @@
     <w:p>
       <w:pPr>
         <w:jc w:val="both"/>
-      </w:pPr>
-      <w:r>
-        <w:rPr>
-          <w:b/>
-          <w:bCs/>
+        <w:rPr>
+          <w:highlight w:val="green"/>
+        </w:rPr>
+      </w:pPr>
+      <w:r>
+        <w:rPr>
+          <w:b/>
+          <w:bCs/>
+          <w:highlight w:val="green"/>
         </w:rPr>
         <w:t>Opis uloge:</w:t>
       </w:r>
       <w:r>
+        <w:rPr>
+          <w:highlight w:val="green"/>
+        </w:rPr>
         <w:t xml:space="preserve"> Profesori imaju pristup svim radovima koje su studenti postavili, kao i mogućnost da pregledaju detalje analiza i povratnih informacija. Njihova funkcija je prvenstveno vezana za ocenjivanje rada, davanje dodatnih uputstava studentima, i upravljanje nastavnim procesom.</w:t>
       </w:r>
     </w:p>
@@ -367,11 +373,15 @@
           <w:numId w:val="2"/>
         </w:numPr>
         <w:jc w:val="both"/>
-      </w:pPr>
-      <w:r>
-        <w:rPr>
-          <w:b/>
-          <w:bCs/>
+        <w:rPr>
+          <w:highlight w:val="green"/>
+        </w:rPr>
+      </w:pPr>
+      <w:r>
+        <w:rPr>
+          <w:b/>
+          <w:bCs/>
+          <w:highlight w:val="green"/>
         </w:rPr>
         <w:t>Pregled radova:</w:t>
       </w:r>
@@ -383,8 +393,14 @@
           <w:numId w:val="2"/>
         </w:numPr>
         <w:jc w:val="both"/>
-      </w:pPr>
-      <w:r>
+        <w:rPr>
+          <w:highlight w:val="green"/>
+        </w:rPr>
+      </w:pPr>
+      <w:r>
+        <w:rPr>
+          <w:highlight w:val="green"/>
+        </w:rPr>
         <w:t>Profesor može pregledati sve postavljene radove studenata. Svaki rad je označen sa statusom (analizirano, čeka analizu, potrebno je poboljšanje, itd.).</w:t>
       </w:r>
     </w:p>
@@ -395,8 +411,14 @@
           <w:numId w:val="2"/>
         </w:numPr>
         <w:jc w:val="both"/>
-      </w:pPr>
-      <w:r>
+        <w:rPr>
+          <w:highlight w:val="green"/>
+        </w:rPr>
+      </w:pPr>
+      <w:r>
+        <w:rPr>
+          <w:highlight w:val="green"/>
+        </w:rPr>
         <w:t>Profesor može videti ocene radova, detalje o analizi i povratnim informacijama, kao i preporuke generisane od strane sistema.</w:t>
       </w:r>
     </w:p>
@@ -407,11 +429,15 @@
           <w:numId w:val="2"/>
         </w:numPr>
         <w:jc w:val="both"/>
-      </w:pPr>
-      <w:r>
-        <w:rPr>
-          <w:b/>
-          <w:bCs/>
+        <w:rPr>
+          <w:highlight w:val="green"/>
+        </w:rPr>
+      </w:pPr>
+      <w:r>
+        <w:rPr>
+          <w:b/>
+          <w:bCs/>
+          <w:highlight w:val="green"/>
         </w:rPr>
         <w:t>Davanje dodatnih povratnih informacija:</w:t>
       </w:r>
@@ -423,8 +449,14 @@
           <w:numId w:val="2"/>
         </w:numPr>
         <w:jc w:val="both"/>
-      </w:pPr>
-      <w:r>
+        <w:rPr>
+          <w:highlight w:val="green"/>
+        </w:rPr>
+      </w:pPr>
+      <w:r>
+        <w:rPr>
+          <w:highlight w:val="green"/>
+        </w:rPr>
         <w:t>Iako sistem automatski generiše povratne informacije, profesor ima mogućnost da doda svoje komentare i dodatne instrukcije.</w:t>
       </w:r>
     </w:p>
@@ -435,8 +467,14 @@
           <w:numId w:val="2"/>
         </w:numPr>
         <w:jc w:val="both"/>
-      </w:pPr>
-      <w:r>
+        <w:rPr>
+          <w:highlight w:val="green"/>
+        </w:rPr>
+      </w:pPr>
+      <w:r>
+        <w:rPr>
+          <w:highlight w:val="green"/>
+        </w:rPr>
         <w:t>Profesor može dodati specifične preporuke koje nisu prepoznate od strane sistema, kao što su dubinske analize ili specifični tehnički saveti.</w:t>
       </w:r>
     </w:p>
@@ -447,11 +485,15 @@
           <w:numId w:val="2"/>
         </w:numPr>
         <w:jc w:val="both"/>
-      </w:pPr>
-      <w:r>
-        <w:rPr>
-          <w:b/>
-          <w:bCs/>
+        <w:rPr>
+          <w:highlight w:val="green"/>
+        </w:rPr>
+      </w:pPr>
+      <w:r>
+        <w:rPr>
+          <w:b/>
+          <w:bCs/>
+          <w:highlight w:val="green"/>
         </w:rPr>
         <w:t>Praćenje napretka studenata:</w:t>
       </w:r>
@@ -463,8 +505,14 @@
           <w:numId w:val="2"/>
         </w:numPr>
         <w:jc w:val="both"/>
-      </w:pPr>
-      <w:r>
+        <w:rPr>
+          <w:highlight w:val="green"/>
+        </w:rPr>
+      </w:pPr>
+      <w:r>
+        <w:rPr>
+          <w:highlight w:val="green"/>
+        </w:rPr>
         <w:t>Profesor može pratiti napredak svih svojih studenata kroz sve postavljene radove.</w:t>
       </w:r>
     </w:p>
@@ -475,8 +523,14 @@
           <w:numId w:val="2"/>
         </w:numPr>
         <w:jc w:val="both"/>
-      </w:pPr>
-      <w:r>
+        <w:rPr>
+          <w:highlight w:val="green"/>
+        </w:rPr>
+      </w:pPr>
+      <w:r>
+        <w:rPr>
+          <w:highlight w:val="green"/>
+        </w:rPr>
         <w:t>Takođe, mogu generisati izveštaje o performansama studenata za određeni period, predmete ili kurseve.</w:t>
       </w:r>
     </w:p>
@@ -487,11 +541,15 @@
           <w:numId w:val="2"/>
         </w:numPr>
         <w:jc w:val="both"/>
-      </w:pPr>
-      <w:r>
-        <w:rPr>
-          <w:b/>
-          <w:bCs/>
+        <w:rPr>
+          <w:highlight w:val="green"/>
+        </w:rPr>
+      </w:pPr>
+      <w:r>
+        <w:rPr>
+          <w:b/>
+          <w:bCs/>
+          <w:highlight w:val="green"/>
         </w:rPr>
         <w:t>Generisanje statističkih izveštaja:</w:t>
       </w:r>
@@ -505,7 +563,40 @@
         <w:jc w:val="both"/>
       </w:pPr>
       <w:r>
-        <w:t>Profesor može generisati izveštaje o učinku klase kao celine (prosečna ocena, napredak u poslednjim radovima, najčešće greške).</w:t>
+        <w:rPr>
+          <w:highlight w:val="green"/>
+        </w:rPr>
+        <w:t>Profesor može generisati izveštaje o učinku klase kao celine</w:t>
+      </w:r>
+      <w:r>
+        <w:t xml:space="preserve"> </w:t>
+      </w:r>
+      <w:r>
+        <w:rPr>
+          <w:highlight w:val="green"/>
+        </w:rPr>
+        <w:t>(prosečna ocena,</w:t>
+      </w:r>
+      <w:r>
+        <w:t xml:space="preserve"> </w:t>
+      </w:r>
+      <w:r>
+        <w:rPr>
+          <w:highlight w:val="green"/>
+        </w:rPr>
+        <w:t>napredak u poslednjim radovima,</w:t>
+      </w:r>
+      <w:r>
+        <w:t xml:space="preserve"> </w:t>
+      </w:r>
+      <w:r>
+        <w:rPr>
+          <w:highlight w:val="green"/>
+        </w:rPr>
+        <w:t>najčešće greške</w:t>
+      </w:r>
+      <w:r>
+        <w:t>).</w:t>
       </w:r>
     </w:p>
     <w:p>
@@ -574,9 +665,27 @@
           <w:numId w:val="3"/>
         </w:numPr>
         <w:jc w:val="both"/>
-      </w:pPr>
-      <w:r>
-        <w:t>Administrator može kreirati, uređivati ili brisati korisničke naloge (studenti, profesori, i drugi administratori).</w:t>
+        <w:rPr>
+          <w:highlight w:val="yellow"/>
+        </w:rPr>
+      </w:pPr>
+      <w:r>
+        <w:rPr>
+          <w:highlight w:val="yellow"/>
+        </w:rPr>
+        <w:t xml:space="preserve">Administrator može </w:t>
+      </w:r>
+      <w:r>
+        <w:rPr>
+          <w:highlight w:val="none"/>
+        </w:rPr>
+        <w:t>kreirati</w:t>
+      </w:r>
+      <w:r>
+        <w:rPr>
+          <w:highlight w:val="yellow"/>
+        </w:rPr>
+        <w:t>, uređivati ili brisati korisničke naloge (studenti, profesori, i drugi administratori).</w:t>
       </w:r>
     </w:p>
     <w:p>
@@ -586,8 +695,14 @@
           <w:numId w:val="3"/>
         </w:numPr>
         <w:jc w:val="both"/>
-      </w:pPr>
-      <w:r>
+        <w:rPr>
+          <w:highlight w:val="yellow"/>
+        </w:rPr>
+      </w:pPr>
+      <w:r>
+        <w:rPr>
+          <w:highlight w:val="yellow"/>
+        </w:rPr>
         <w:t>Moguće je dodeliti uloge korisnicima (student, profesor, administrator), kao i kontrolisati privilegije za pristup različitim delovima sistema.</w:t>
       </w:r>
     </w:p>
@@ -632,10 +747,12 @@
       </w:r>
     </w:p>
     <w:p/>
+    <w:p>
+      <w:bookmarkStart w:id="0" w:name="_GoBack"/>
+      <w:bookmarkEnd w:id="0"/>
+    </w:p>
     <w:p/>
     <w:p/>
-    <w:p/>
-    <w:bookmarkEnd w:id="0"/>
     <w:sectPr>
       <w:pgSz w:w="12240" w:h="15840"/>
       <w:pgMar w:top="1440" w:right="1440" w:bottom="1440" w:left="1440" w:header="720" w:footer="720" w:gutter="0"/>

</xml_diff>

<commit_message>
FINAL FINISH WORK ON EDUGRADER PROJECT
</commit_message>
<xml_diff>
--- a/Predmetni projekat.docx
+++ b/Predmetni projekat.docx
@@ -24,16 +24,28 @@
     <w:p>
       <w:pPr>
         <w:jc w:val="both"/>
-      </w:pPr>
-      <w:r>
+        <w:rPr>
+          <w:highlight w:val="green"/>
+        </w:rPr>
+      </w:pPr>
+      <w:r>
+        <w:rPr>
+          <w:highlight w:val="green"/>
+        </w:rPr>
         <w:t>Razviti sistem za automatsku analizu i ocenjivanje edukativnih radova, poput eseja, projektnih zadataka i kodova, koristeći mikroservisnu arhitekturu. Sistem će omogućiti analizu sadržaja radova, generisanje povratnih informacija i ocena, te praćenje napretka studenata. Sistem će imati više korisničkih uloga: studenti, profesori i administratori, s različitim funkcijama i privilegijama.</w:t>
       </w:r>
     </w:p>
     <w:p>
       <w:pPr>
         <w:jc w:val="both"/>
-      </w:pPr>
-      <w:r>
+        <w:rPr>
+          <w:highlight w:val="green"/>
+        </w:rPr>
+      </w:pPr>
+      <w:r>
+        <w:rPr>
+          <w:highlight w:val="green"/>
+        </w:rPr>
         <w:t>Detaljniji opis funkcionalnosti za uloge korisnika: Student, Profesor i Administrator:</w:t>
       </w:r>
     </w:p>
@@ -70,19 +82,7 @@
         <w:rPr>
           <w:highlight w:val="green"/>
         </w:rPr>
-        <w:t>Studenti su glavni korisnici sistema koji postavljaju svoje radove (eseje, kodove, projektne zadatke) na analizu</w:t>
-      </w:r>
-      <w:r>
-        <w:t xml:space="preserve"> </w:t>
-      </w:r>
-      <w:r>
-        <w:rPr>
-          <w:highlight w:val="yellow"/>
-        </w:rPr>
-        <w:t>i dobijaju povratne informacije i ocene od sistema</w:t>
-      </w:r>
-      <w:r>
-        <w:t>. Njihova interakcija sa sistemom obuhvata učitavanje radova, pregled povratnih informacija i napredak, kao i pristup preporukama za dalji rad.</w:t>
+        <w:t>Studenti su glavni korisnici sistema koji postavljaju svoje radove (eseje, kodove, projektne zadatke) na analizu i dobijaju povratne informacije i ocene od sistema. Njihova interakcija sa sistemom obuhvata učitavanje radova, pregled povratnih informacija i napredak, kao i pristup preporukama za dalji rad.</w:t>
       </w:r>
     </w:p>
     <w:p>
@@ -146,8 +146,14 @@
           <w:numId w:val="1"/>
         </w:numPr>
         <w:jc w:val="both"/>
-      </w:pPr>
-      <w:r>
+        <w:rPr>
+          <w:highlight w:val="green"/>
+        </w:rPr>
+      </w:pPr>
+      <w:r>
+        <w:rPr>
+          <w:highlight w:val="green"/>
+        </w:rPr>
         <w:t>Moguće je postaviti više verzija istog rada, pri čemu sistem beleži sve verzije i omogućava studentu da se vrati na prethodne.</w:t>
       </w:r>
     </w:p>
@@ -158,21 +164,17 @@
           <w:numId w:val="1"/>
         </w:numPr>
         <w:jc w:val="both"/>
-      </w:pPr>
-      <w:r>
-        <w:rPr>
-          <w:b/>
-          <w:bCs/>
-          <w:highlight w:val="yellow"/>
-        </w:rPr>
-        <w:t>Praćenje statusa rada</w:t>
-      </w:r>
-      <w:r>
-        <w:rPr>
-          <w:b/>
-          <w:bCs/>
-        </w:rPr>
-        <w:t>:</w:t>
+        <w:rPr>
+          <w:highlight w:val="green"/>
+        </w:rPr>
+      </w:pPr>
+      <w:r>
+        <w:rPr>
+          <w:b/>
+          <w:bCs/>
+          <w:highlight w:val="green"/>
+        </w:rPr>
+        <w:t>Praćenje statusa rada:</w:t>
       </w:r>
     </w:p>
     <w:p>
@@ -184,7 +186,13 @@
         <w:jc w:val="both"/>
       </w:pPr>
       <w:r>
-        <w:t>Student može pratiti status rada (da li je u fazi analize, da li su povratne informacije spremne, ili ako je rad odbijen zbog greške u formatu).</w:t>
+        <w:rPr>
+          <w:highlight w:val="green"/>
+        </w:rPr>
+        <w:t>Student može pratiti status rada (da li je u fazi analize, da li su povratne informacije spremne, ili ako je rad odbijen zbog greške u formatu)</w:t>
+      </w:r>
+      <w:r>
+        <w:t>.</w:t>
       </w:r>
     </w:p>
     <w:p>
@@ -194,8 +202,14 @@
           <w:numId w:val="1"/>
         </w:numPr>
         <w:jc w:val="both"/>
-      </w:pPr>
-      <w:r>
+        <w:rPr>
+          <w:highlight w:val="green"/>
+        </w:rPr>
+      </w:pPr>
+      <w:r>
+        <w:rPr>
+          <w:highlight w:val="green"/>
+        </w:rPr>
         <w:t>Statusi će biti prikazani u korisničkom interfejsu zajedno sa datumom postavljanja rada i predviđenim vremenom za analizu.</w:t>
       </w:r>
     </w:p>
@@ -206,11 +220,15 @@
           <w:numId w:val="1"/>
         </w:numPr>
         <w:jc w:val="both"/>
-      </w:pPr>
-      <w:r>
-        <w:rPr>
-          <w:b/>
-          <w:bCs/>
+        <w:rPr>
+          <w:highlight w:val="green"/>
+        </w:rPr>
+      </w:pPr>
+      <w:r>
+        <w:rPr>
+          <w:b/>
+          <w:bCs/>
+          <w:highlight w:val="green"/>
         </w:rPr>
         <w:t>Pregled povratnih informacija:</w:t>
       </w:r>
@@ -222,8 +240,14 @@
           <w:numId w:val="1"/>
         </w:numPr>
         <w:jc w:val="both"/>
-      </w:pPr>
-      <w:r>
+        <w:rPr>
+          <w:highlight w:val="green"/>
+        </w:rPr>
+      </w:pPr>
+      <w:r>
+        <w:rPr>
+          <w:highlight w:val="green"/>
+        </w:rPr>
         <w:t>Nakon što sistem analizira rad, student dobija detaljan izveštaj sa povratnim informacijama.</w:t>
       </w:r>
     </w:p>
@@ -234,8 +258,14 @@
           <w:numId w:val="1"/>
         </w:numPr>
         <w:jc w:val="both"/>
-      </w:pPr>
-      <w:r>
+        <w:rPr>
+          <w:highlight w:val="green"/>
+        </w:rPr>
+      </w:pPr>
+      <w:r>
+        <w:rPr>
+          <w:highlight w:val="green"/>
+        </w:rPr>
         <w:t>Povratne informacije uključuju: ocenu rada, identifikovane greške, predloge za poboljšanje i preporuke za dalji rad.</w:t>
       </w:r>
     </w:p>
@@ -246,11 +276,15 @@
           <w:numId w:val="1"/>
         </w:numPr>
         <w:jc w:val="both"/>
-      </w:pPr>
-      <w:r>
-        <w:rPr>
-          <w:b/>
-          <w:bCs/>
+        <w:rPr>
+          <w:highlight w:val="green"/>
+        </w:rPr>
+      </w:pPr>
+      <w:r>
+        <w:rPr>
+          <w:b/>
+          <w:bCs/>
+          <w:highlight w:val="green"/>
         </w:rPr>
         <w:t>Praćenje napretka:</w:t>
       </w:r>
@@ -262,8 +296,14 @@
           <w:numId w:val="1"/>
         </w:numPr>
         <w:jc w:val="both"/>
-      </w:pPr>
-      <w:r>
+        <w:rPr>
+          <w:highlight w:val="green"/>
+        </w:rPr>
+      </w:pPr>
+      <w:r>
+        <w:rPr>
+          <w:highlight w:val="green"/>
+        </w:rPr>
         <w:t>Student može pregledati svoj napredak kroz sve postavljene radove, sa detaljnim prikazom broja radova, prosečne ocene, i statistike o tome kako su radovi ocenjeni.</w:t>
       </w:r>
     </w:p>
@@ -274,8 +314,14 @@
           <w:numId w:val="1"/>
         </w:numPr>
         <w:jc w:val="both"/>
-      </w:pPr>
-      <w:r>
+        <w:rPr>
+          <w:highlight w:val="green"/>
+        </w:rPr>
+      </w:pPr>
+      <w:r>
+        <w:rPr>
+          <w:highlight w:val="green"/>
+        </w:rPr>
         <w:t>Grafički prikaz napretka prikazuje evoluciju ocena i analize kroz vreme.</w:t>
       </w:r>
     </w:p>
@@ -286,13 +332,24 @@
           <w:numId w:val="1"/>
         </w:numPr>
         <w:jc w:val="both"/>
-      </w:pPr>
-      <w:r>
-        <w:rPr>
-          <w:b/>
-          <w:bCs/>
-        </w:rPr>
-        <w:t>Preporuke za dalji rad:</w:t>
+        <w:rPr>
+          <w:highlight w:val="green"/>
+        </w:rPr>
+      </w:pPr>
+      <w:r>
+        <w:rPr>
+          <w:b/>
+          <w:bCs/>
+        </w:rPr>
+        <w:t>P</w:t>
+      </w:r>
+      <w:r>
+        <w:rPr>
+          <w:b/>
+          <w:bCs/>
+          <w:highlight w:val="green"/>
+        </w:rPr>
+        <w:t>reporuke za dalji rad:</w:t>
       </w:r>
     </w:p>
     <w:p>
@@ -304,16 +361,26 @@
         <w:jc w:val="both"/>
       </w:pPr>
       <w:r>
+        <w:rPr>
+          <w:highlight w:val="green"/>
+        </w:rPr>
         <w:t>Na osnovu analize rada, student dobija personalizovane preporuke, kao što su: dod</w:t>
       </w:r>
       <w:r>
         <w:rPr>
+          <w:highlight w:val="green"/>
           <w:lang w:val="en-US"/>
         </w:rPr>
         <w:t>a</w:t>
       </w:r>
       <w:r>
-        <w:t>tna literatura, online kursevi, i vežbe koje mogu poboljšati specifične aspekte rada.</w:t>
+        <w:rPr>
+          <w:highlight w:val="green"/>
+        </w:rPr>
+        <w:t>tna literatura, online kursevi, i vežbe koje mogu poboljšati specifične aspekte rada</w:t>
+      </w:r>
+      <w:r>
+        <w:t>.</w:t>
       </w:r>
     </w:p>
     <w:p>
@@ -605,29 +672,51 @@
         <w:rPr>
           <w:b/>
           <w:bCs/>
-        </w:rPr>
-      </w:pPr>
-      <w:r>
-        <w:rPr>
-          <w:b/>
-          <w:bCs/>
-        </w:rPr>
-        <w:t>3. Administrator:</w:t>
-      </w:r>
-    </w:p>
-    <w:p>
-      <w:pPr>
-        <w:jc w:val="both"/>
-      </w:pPr>
-      <w:r>
-        <w:rPr>
-          <w:b/>
-          <w:bCs/>
+          <w:highlight w:val="green"/>
+        </w:rPr>
+      </w:pPr>
+      <w:r>
+        <w:rPr>
+          <w:b/>
+          <w:bCs/>
+        </w:rPr>
+        <w:t xml:space="preserve">3. </w:t>
+      </w:r>
+      <w:r>
+        <w:rPr>
+          <w:b/>
+          <w:bCs/>
+          <w:highlight w:val="green"/>
+        </w:rPr>
+        <w:t>Administrator:</w:t>
+      </w:r>
+    </w:p>
+    <w:p>
+      <w:pPr>
+        <w:jc w:val="both"/>
+        <w:rPr>
+          <w:highlight w:val="green"/>
+        </w:rPr>
+      </w:pPr>
+      <w:r>
+        <w:rPr>
+          <w:b/>
+          <w:bCs/>
+          <w:highlight w:val="green"/>
         </w:rPr>
         <w:t>Opis uloge:</w:t>
       </w:r>
       <w:r>
-        <w:t xml:space="preserve"> Administratori imaju sve privilegije sistema, uključujući upravljanje korisnicima, postavkama Sistema. Administrator je odgovoran za vođenje sistema, generisanje detaljnih izveštaja, kao i za rešavanje problema sa korisnicima ili radovima.</w:t>
+        <w:rPr>
+          <w:highlight w:val="green"/>
+        </w:rPr>
+        <w:t xml:space="preserve"> </w:t>
+      </w:r>
+      <w:r>
+        <w:rPr>
+          <w:highlight w:val="green"/>
+        </w:rPr>
+        <w:t>Administratori imaju sve privilegije sistema, uključujući upravljanje korisnicima, postavkama Sistema. Administrator je odgovoran za vođenje sistema, generisanje detaljnih izveštaja, kao i za rešavanje problema sa korisnicima ili radovima.</w:t>
       </w:r>
     </w:p>
     <w:p>
@@ -649,11 +738,15 @@
           <w:numId w:val="3"/>
         </w:numPr>
         <w:jc w:val="both"/>
-      </w:pPr>
-      <w:r>
-        <w:rPr>
-          <w:b/>
-          <w:bCs/>
+        <w:rPr>
+          <w:highlight w:val="green"/>
+        </w:rPr>
+      </w:pPr>
+      <w:r>
+        <w:rPr>
+          <w:b/>
+          <w:bCs/>
+          <w:highlight w:val="green"/>
         </w:rPr>
         <w:t>Upravljanje korisnicima (studentima i profesorima):</w:t>
       </w:r>
@@ -666,26 +759,14 @@
         </w:numPr>
         <w:jc w:val="both"/>
         <w:rPr>
-          <w:highlight w:val="yellow"/>
-        </w:rPr>
-      </w:pPr>
-      <w:r>
-        <w:rPr>
-          <w:highlight w:val="yellow"/>
-        </w:rPr>
-        <w:t xml:space="preserve">Administrator može </w:t>
-      </w:r>
-      <w:r>
-        <w:rPr>
-          <w:highlight w:val="none"/>
-        </w:rPr>
-        <w:t>kreirati</w:t>
-      </w:r>
-      <w:r>
-        <w:rPr>
-          <w:highlight w:val="yellow"/>
-        </w:rPr>
-        <w:t>, uređivati ili brisati korisničke naloge (studenti, profesori, i drugi administratori).</w:t>
+          <w:highlight w:val="green"/>
+        </w:rPr>
+      </w:pPr>
+      <w:r>
+        <w:rPr>
+          <w:highlight w:val="green"/>
+        </w:rPr>
+        <w:t>Administrator može kreirati, uređivati ili brisati korisničke naloge (studenti, profesori, i drugi administratori).</w:t>
       </w:r>
     </w:p>
     <w:p>
@@ -696,12 +777,12 @@
         </w:numPr>
         <w:jc w:val="both"/>
         <w:rPr>
-          <w:highlight w:val="yellow"/>
-        </w:rPr>
-      </w:pPr>
-      <w:r>
-        <w:rPr>
-          <w:highlight w:val="yellow"/>
+          <w:highlight w:val="green"/>
+        </w:rPr>
+      </w:pPr>
+      <w:r>
+        <w:rPr>
+          <w:highlight w:val="green"/>
         </w:rPr>
         <w:t>Moguće je dodeliti uloge korisnicima (student, profesor, administrator), kao i kontrolisati privilegije za pristup različitim delovima sistema.</w:t>
       </w:r>
@@ -713,11 +794,15 @@
           <w:numId w:val="3"/>
         </w:numPr>
         <w:jc w:val="both"/>
-      </w:pPr>
-      <w:r>
-        <w:rPr>
-          <w:b/>
-          <w:bCs/>
+        <w:rPr>
+          <w:highlight w:val="green"/>
+        </w:rPr>
+      </w:pPr>
+      <w:r>
+        <w:rPr>
+          <w:b/>
+          <w:bCs/>
+          <w:highlight w:val="green"/>
         </w:rPr>
         <w:t>Upravljanje postavkama sistema:</w:t>
       </w:r>
@@ -729,8 +814,14 @@
           <w:numId w:val="3"/>
         </w:numPr>
         <w:jc w:val="both"/>
-      </w:pPr>
-      <w:r>
+        <w:rPr>
+          <w:highlight w:val="green"/>
+        </w:rPr>
+      </w:pPr>
+      <w:r>
+        <w:rPr>
+          <w:highlight w:val="green"/>
+        </w:rPr>
         <w:t>Administrator može postaviti parametre za automatsku analizu (kako će biti ocenjivani radovi, koje će se metode koristiti za analizu teksta ili koda).</w:t>
       </w:r>
     </w:p>
@@ -741,18 +832,24 @@
           <w:numId w:val="3"/>
         </w:numPr>
         <w:jc w:val="both"/>
-      </w:pPr>
-      <w:r>
+        <w:rPr>
+          <w:highlight w:val="green"/>
+        </w:rPr>
+      </w:pPr>
+      <w:r>
+        <w:rPr>
+          <w:highlight w:val="green"/>
+        </w:rPr>
         <w:t>Postavljanje maksimalnog broja radova koji se mogu postaviti u određenom vremenskom periodu.</w:t>
       </w:r>
     </w:p>
+    <w:p/>
+    <w:p/>
     <w:p/>
     <w:p>
       <w:bookmarkStart w:id="0" w:name="_GoBack"/>
       <w:bookmarkEnd w:id="0"/>
     </w:p>
-    <w:p/>
-    <w:p/>
     <w:sectPr>
       <w:pgSz w:w="12240" w:h="15840"/>
       <w:pgMar w:top="1440" w:right="1440" w:bottom="1440" w:left="1440" w:header="720" w:footer="720" w:gutter="0"/>

</xml_diff>

<commit_message>
Final check Frontend Side Format all classes and deletet  unnecessary comment
</commit_message>
<xml_diff>
--- a/Predmetni projekat.docx
+++ b/Predmetni projekat.docx
@@ -582,6 +582,8 @@
         </w:rPr>
         <w:t>Profesor može pratiti napredak svih svojih studenata kroz sve postavljene radove.</w:t>
       </w:r>
+      <w:bookmarkStart w:id="0" w:name="_GoBack"/>
+      <w:bookmarkEnd w:id="0"/>
     </w:p>
     <w:p>
       <w:pPr>
@@ -710,13 +712,7 @@
         <w:rPr>
           <w:highlight w:val="green"/>
         </w:rPr>
-        <w:t xml:space="preserve"> </w:t>
-      </w:r>
-      <w:r>
-        <w:rPr>
-          <w:highlight w:val="green"/>
-        </w:rPr>
-        <w:t>Administratori imaju sve privilegije sistema, uključujući upravljanje korisnicima, postavkama Sistema. Administrator je odgovoran za vođenje sistema, generisanje detaljnih izveštaja, kao i za rešavanje problema sa korisnicima ili radovima.</w:t>
+        <w:t xml:space="preserve"> Administratori imaju sve privilegije sistema, uključujući upravljanje korisnicima, postavkama Sistema. Administrator je odgovoran za vođenje sistema, generisanje detaljnih izveštaja, kao i za rešavanje problema sa korisnicima ili radovima.</w:t>
       </w:r>
     </w:p>
     <w:p>
@@ -846,10 +842,7 @@
     <w:p/>
     <w:p/>
     <w:p/>
-    <w:p>
-      <w:bookmarkStart w:id="0" w:name="_GoBack"/>
-      <w:bookmarkEnd w:id="0"/>
-    </w:p>
+    <w:p/>
     <w:sectPr>
       <w:pgSz w:w="12240" w:h="15840"/>
       <w:pgMar w:top="1440" w:right="1440" w:bottom="1440" w:left="1440" w:header="720" w:footer="720" w:gutter="0"/>

</xml_diff>